<commit_message>
work on publications + instagram
</commit_message>
<xml_diff>
--- a/data/dog_breeding.docx
+++ b/data/dog_breeding.docx
@@ -40,7 +40,7 @@
           <w:szCs w:val="24"/>
           <w:rtl w:val="0"/>
         </w:rPr>
-        <w:t>Welcoming a dog into your home is a big responsibility because you must provide the animal with a happy and fulfilled life. Many, if not all, people have preferences for specific breeds that they fi</w:t>
+        <w:t>Welcoming a dog into your home is a big responsibility because you must provide the animal with a happy and fulfilled life. Many, if not all, people have preferences for specific breeds that they find to be more friendly, cute, etc. As a result, most people will end up buying a dog from a breeder or pet store rather than adopting from a shelter. While you may be able to select your favorite breed, there are significant consequen</w:t>
       </w:r>
       <w:bookmarkStart w:id="0" w:name="_GoBack"/>
       <w:bookmarkEnd w:id="0"/>
@@ -51,7 +51,7 @@
           <w:szCs w:val="24"/>
           <w:rtl w:val="0"/>
         </w:rPr>
-        <w:t xml:space="preserve">nd to be more friendly, cute, etc. As a result, most people will end up buying a dog from a breeder or pet store rather than adopting from a shelter. While you may be able to select your favorite breed, there are significant consequences behind your actions. Certain breeders, as well as most puppy mills that supply pet shops, treat their dogs with little to no care. Thus, purchasing from these institutions is synonymous with supporting an industry that provides insufficient care for its animals. </w:t>
+        <w:t xml:space="preserve">ces behind your actions. Certain breeders, as well as most puppy mills that supply pet shops, treat their dogs with little to no care. Thus, purchasing from these institutions is synonymous with supporting an industry that provides insufficient care for its animals. </w:t>
       </w:r>
     </w:p>
     <w:p>
@@ -310,8 +310,8 @@
     <w:lsdException w:qFormat="1" w:unhideWhenUsed="0" w:uiPriority="0" w:semiHidden="0" w:name="heading 1"/>
     <w:lsdException w:qFormat="1" w:unhideWhenUsed="0" w:uiPriority="0" w:semiHidden="0" w:name="heading 2"/>
     <w:lsdException w:unhideWhenUsed="0" w:uiPriority="0" w:semiHidden="0" w:name="heading 3"/>
-    <w:lsdException w:unhideWhenUsed="0" w:uiPriority="0" w:semiHidden="0" w:name="heading 4"/>
-    <w:lsdException w:unhideWhenUsed="0" w:uiPriority="0" w:semiHidden="0" w:name="heading 5"/>
+    <w:lsdException w:qFormat="1" w:unhideWhenUsed="0" w:uiPriority="0" w:semiHidden="0" w:name="heading 4"/>
+    <w:lsdException w:qFormat="1" w:unhideWhenUsed="0" w:uiPriority="0" w:semiHidden="0" w:name="heading 5"/>
     <w:lsdException w:qFormat="1" w:unhideWhenUsed="0" w:uiPriority="0" w:semiHidden="0" w:name="heading 6"/>
     <w:lsdException w:qFormat="1" w:uiPriority="0" w:name="heading 7"/>
     <w:lsdException w:qFormat="1" w:uiPriority="0" w:name="heading 8"/>
@@ -621,6 +621,7 @@
     <w:name w:val="heading 4"/>
     <w:basedOn w:val="1"/>
     <w:next w:val="1"/>
+    <w:qFormat/>
     <w:uiPriority w:val="0"/>
     <w:pPr>
       <w:keepNext/>
@@ -637,6 +638,7 @@
     <w:name w:val="heading 5"/>
     <w:basedOn w:val="1"/>
     <w:next w:val="1"/>
+    <w:qFormat/>
     <w:uiPriority w:val="0"/>
     <w:pPr>
       <w:keepNext/>

</xml_diff>